<commit_message>
Add test plan 13,14
</commit_message>
<xml_diff>
--- a/Document/Use case/Use case description/[UC-13]Login.docx
+++ b/Document/Use case/Use case description/[UC-13]Login.docx
@@ -338,7 +338,35 @@
                 <w:rFonts w:ascii="TH SarabunPSK" w:hAnsi="TH SarabunPSK" w:cs="TH SarabunPSK"/>
                 <w:szCs w:val="22"/>
               </w:rPr>
-              <w:t>28/2/2018</w:t>
+              <w:t>2</w:t>
+            </w:r>
+            <w:r>
+              <w:rPr>
+                <w:rFonts w:ascii="TH SarabunPSK" w:hAnsi="TH SarabunPSK" w:cs="TH SarabunPSK"/>
+                <w:szCs w:val="22"/>
+              </w:rPr>
+              <w:t>7</w:t>
+            </w:r>
+            <w:r>
+              <w:rPr>
+                <w:rFonts w:ascii="TH SarabunPSK" w:hAnsi="TH SarabunPSK" w:cs="TH SarabunPSK"/>
+                <w:szCs w:val="22"/>
+              </w:rPr>
+              <w:t>/</w:t>
+            </w:r>
+            <w:r>
+              <w:rPr>
+                <w:rFonts w:ascii="TH SarabunPSK" w:hAnsi="TH SarabunPSK" w:cs="TH SarabunPSK"/>
+                <w:szCs w:val="22"/>
+              </w:rPr>
+              <w:t>3</w:t>
+            </w:r>
+            <w:r>
+              <w:rPr>
+                <w:rFonts w:ascii="TH SarabunPSK" w:hAnsi="TH SarabunPSK" w:cs="TH SarabunPSK"/>
+                <w:szCs w:val="22"/>
+              </w:rPr>
+              <w:t>/2018</w:t>
             </w:r>
           </w:p>
         </w:tc>
@@ -371,8 +399,6 @@
               </w:rPr>
               <w:t>/Users</w:t>
             </w:r>
-            <w:bookmarkStart w:id="0" w:name="_GoBack"/>
-            <w:bookmarkEnd w:id="0"/>
           </w:p>
         </w:tc>
         <w:tc>
@@ -1075,7 +1101,21 @@
                 <w:rFonts w:ascii="TH SarabunPSK" w:hAnsi="TH SarabunPSK" w:cs="TH SarabunPSK"/>
                 <w:szCs w:val="22"/>
               </w:rPr>
-              <w:t>. User input user name in the “</w:t>
+              <w:t xml:space="preserve">. User input user </w:t>
+            </w:r>
+            <w:r>
+              <w:rPr>
+                <w:rFonts w:ascii="TH SarabunPSK" w:hAnsi="TH SarabunPSK" w:cs="TH SarabunPSK"/>
+                <w:szCs w:val="22"/>
+              </w:rPr>
+              <w:t>email</w:t>
+            </w:r>
+            <w:r>
+              <w:rPr>
+                <w:rFonts w:ascii="TH SarabunPSK" w:hAnsi="TH SarabunPSK" w:cs="TH SarabunPSK"/>
+                <w:szCs w:val="22"/>
+              </w:rPr>
+              <w:t xml:space="preserve"> in the “</w:t>
             </w:r>
             <w:r>
               <w:rPr>
@@ -1090,6 +1130,13 @@
                 <w:szCs w:val="22"/>
               </w:rPr>
               <w:t>” input text box</w:t>
+            </w:r>
+            <w:r>
+              <w:rPr>
+                <w:rFonts w:ascii="TH SarabunPSK" w:hAnsi="TH SarabunPSK" w:cs="TH SarabunPSK"/>
+                <w:szCs w:val="22"/>
+              </w:rPr>
+              <w:t>.</w:t>
             </w:r>
           </w:p>
           <w:p>
@@ -1359,9 +1406,28 @@
             <w:pPr>
               <w:rPr>
                 <w:rFonts w:ascii="TH SarabunPSK" w:hAnsi="TH SarabunPSK" w:cs="TH SarabunPSK"/>
-                <w:szCs w:val="22"/>
-              </w:rPr>
-            </w:pPr>
+                <w:color w:val="000000" w:themeColor="text1"/>
+                <w:szCs w:val="22"/>
+              </w:rPr>
+            </w:pPr>
+            <w:r>
+              <w:rPr>
+                <w:rFonts w:ascii="TH SarabunPSK" w:hAnsi="TH SarabunPSK" w:cs="TH SarabunPSK"/>
+                <w:color w:val="000000" w:themeColor="text1"/>
+                <w:szCs w:val="22"/>
+              </w:rPr>
+              <w:t>9. Sys</w:t>
+            </w:r>
+          </w:p>
+          <w:p>
+            <w:pPr>
+              <w:rPr>
+                <w:rFonts w:ascii="TH SarabunPSK" w:hAnsi="TH SarabunPSK" w:cs="TH SarabunPSK"/>
+                <w:szCs w:val="22"/>
+              </w:rPr>
+            </w:pPr>
+            <w:bookmarkStart w:id="0" w:name="_GoBack"/>
+            <w:bookmarkEnd w:id="0"/>
           </w:p>
         </w:tc>
       </w:tr>

</xml_diff>